<commit_message>
Update ICal-ICS Calendar sharing-eng.docx
</commit_message>
<xml_diff>
--- a/ICal-ICS Calendar sharing-eng.docx
+++ b/ICal-ICS Calendar sharing-eng.docx
@@ -555,12 +555,6 @@
           <w:bCs/>
         </w:rPr>
         <w:br/>
-      </w:r>
-      <w:r>
-        <w:rPr>
-          <w:b/>
-          <w:bCs/>
-        </w:rPr>
         <w:t>Sync Office 365 Outlook Calendar with Google Calendar and Excel (Business)</w:t>
       </w:r>
     </w:p>
@@ -579,6 +573,27 @@
             <w:bCs/>
           </w:rPr>
           <w:t>https://us.flow.microsoft.com/en-us/galleries/public/templates/7cf04fa1ca524da88c16d4099be8fd65/sync-office-365-outlook-calendar-with-google-calendar-and-excel-business/</w:t>
+        </w:r>
+      </w:hyperlink>
+    </w:p>
+    <w:p>
+      <w:pPr>
+        <w:numPr>
+          <w:ilvl w:val="0"/>
+          <w:numId w:val="7"/>
+        </w:numPr>
+      </w:pPr>
+      <w:r>
+        <w:t>enable ICal Invitations</w:t>
+      </w:r>
+    </w:p>
+    <w:p>
+      <w:hyperlink r:id="rId17" w:history="1">
+        <w:r>
+          <w:rPr>
+            <w:rStyle w:val="Hyperlink"/>
+          </w:rPr>
+          <w:t>https://docs.microsoft.com/en-us/archive/blogs/timmcmic/office365-pop-and-imap-clients-receive-owa-links-for-calendar-invitations</w:t>
         </w:r>
       </w:hyperlink>
     </w:p>

</xml_diff>